<commit_message>
Configuramos tanto as class e HTML
</commit_message>
<xml_diff>
--- a/BookStore.docx
+++ b/BookStore.docx
@@ -47,8 +47,6 @@
         </w:rPr>
         <w:br/>
       </w:r>
-      <w:bookmarkStart w:id="0" w:name="_GoBack"/>
-      <w:bookmarkEnd w:id="0"/>
       <w:r>
         <w:rPr>
           <w:rStyle w:val="user-select-contain"/>
@@ -191,6 +189,1053 @@
         </w:tabs>
         <w:spacing w:after="0" w:line="240" w:lineRule="auto"/>
       </w:pPr>
+    </w:p>
+    <w:p>
+      <w:pPr>
+        <w:tabs>
+          <w:tab w:val="left" w:pos="916"/>
+          <w:tab w:val="left" w:pos="1832"/>
+          <w:tab w:val="left" w:pos="2748"/>
+          <w:tab w:val="left" w:pos="3664"/>
+          <w:tab w:val="left" w:pos="4580"/>
+          <w:tab w:val="left" w:pos="5496"/>
+          <w:tab w:val="left" w:pos="6412"/>
+          <w:tab w:val="left" w:pos="7328"/>
+          <w:tab w:val="left" w:pos="8244"/>
+          <w:tab w:val="left" w:pos="9160"/>
+          <w:tab w:val="left" w:pos="10076"/>
+          <w:tab w:val="left" w:pos="10992"/>
+          <w:tab w:val="left" w:pos="11908"/>
+          <w:tab w:val="left" w:pos="12824"/>
+          <w:tab w:val="left" w:pos="13740"/>
+          <w:tab w:val="left" w:pos="14656"/>
+        </w:tabs>
+        <w:spacing w:after="0" w:line="240" w:lineRule="auto"/>
+      </w:pPr>
+      <w:proofErr w:type="spellStart"/>
+      <w:proofErr w:type="gramStart"/>
+      <w:r>
+        <w:t>hiago</w:t>
+      </w:r>
+      <w:proofErr w:type="spellEnd"/>
+      <w:proofErr w:type="gramEnd"/>
+      <w:r>
+        <w:t xml:space="preserve"> Sales@DESKTOP-P5DS3A0 MINGW64 /c/</w:t>
+      </w:r>
+      <w:proofErr w:type="spellStart"/>
+      <w:r>
+        <w:t>CriandoUmFormulario</w:t>
+      </w:r>
+      <w:proofErr w:type="spellEnd"/>
+      <w:r>
+        <w:t>/</w:t>
+      </w:r>
+      <w:proofErr w:type="spellStart"/>
+      <w:r>
+        <w:t>bookStore</w:t>
+      </w:r>
+      <w:proofErr w:type="spellEnd"/>
+      <w:r>
+        <w:t xml:space="preserve"> (main)</w:t>
+      </w:r>
+    </w:p>
+    <w:p>
+      <w:pPr>
+        <w:tabs>
+          <w:tab w:val="left" w:pos="916"/>
+          <w:tab w:val="left" w:pos="1832"/>
+          <w:tab w:val="left" w:pos="2748"/>
+          <w:tab w:val="left" w:pos="3664"/>
+          <w:tab w:val="left" w:pos="4580"/>
+          <w:tab w:val="left" w:pos="5496"/>
+          <w:tab w:val="left" w:pos="6412"/>
+          <w:tab w:val="left" w:pos="7328"/>
+          <w:tab w:val="left" w:pos="8244"/>
+          <w:tab w:val="left" w:pos="9160"/>
+          <w:tab w:val="left" w:pos="10076"/>
+          <w:tab w:val="left" w:pos="10992"/>
+          <w:tab w:val="left" w:pos="11908"/>
+          <w:tab w:val="left" w:pos="12824"/>
+          <w:tab w:val="left" w:pos="13740"/>
+          <w:tab w:val="left" w:pos="14656"/>
+        </w:tabs>
+        <w:spacing w:after="0" w:line="240" w:lineRule="auto"/>
+      </w:pPr>
+      <w:r>
+        <w:t xml:space="preserve">$ git push -u </w:t>
+      </w:r>
+      <w:proofErr w:type="spellStart"/>
+      <w:r>
+        <w:t>origin</w:t>
+      </w:r>
+      <w:proofErr w:type="spellEnd"/>
+      <w:r>
+        <w:t xml:space="preserve"> main</w:t>
+      </w:r>
+    </w:p>
+    <w:p>
+      <w:pPr>
+        <w:tabs>
+          <w:tab w:val="left" w:pos="916"/>
+          <w:tab w:val="left" w:pos="1832"/>
+          <w:tab w:val="left" w:pos="2748"/>
+          <w:tab w:val="left" w:pos="3664"/>
+          <w:tab w:val="left" w:pos="4580"/>
+          <w:tab w:val="left" w:pos="5496"/>
+          <w:tab w:val="left" w:pos="6412"/>
+          <w:tab w:val="left" w:pos="7328"/>
+          <w:tab w:val="left" w:pos="8244"/>
+          <w:tab w:val="left" w:pos="9160"/>
+          <w:tab w:val="left" w:pos="10076"/>
+          <w:tab w:val="left" w:pos="10992"/>
+          <w:tab w:val="left" w:pos="11908"/>
+          <w:tab w:val="left" w:pos="12824"/>
+          <w:tab w:val="left" w:pos="13740"/>
+          <w:tab w:val="left" w:pos="14656"/>
+        </w:tabs>
+        <w:spacing w:after="0" w:line="240" w:lineRule="auto"/>
+      </w:pPr>
+      <w:proofErr w:type="spellStart"/>
+      <w:r>
+        <w:t>Enumerating</w:t>
+      </w:r>
+      <w:proofErr w:type="spellEnd"/>
+      <w:r>
+        <w:t xml:space="preserve"> </w:t>
+      </w:r>
+      <w:proofErr w:type="spellStart"/>
+      <w:r>
+        <w:t>objects</w:t>
+      </w:r>
+      <w:proofErr w:type="spellEnd"/>
+      <w:r>
+        <w:t xml:space="preserve">: 47, </w:t>
+      </w:r>
+      <w:proofErr w:type="spellStart"/>
+      <w:r>
+        <w:t>done</w:t>
+      </w:r>
+      <w:proofErr w:type="spellEnd"/>
+      <w:r>
+        <w:t>.</w:t>
+      </w:r>
+    </w:p>
+    <w:p>
+      <w:pPr>
+        <w:tabs>
+          <w:tab w:val="left" w:pos="916"/>
+          <w:tab w:val="left" w:pos="1832"/>
+          <w:tab w:val="left" w:pos="2748"/>
+          <w:tab w:val="left" w:pos="3664"/>
+          <w:tab w:val="left" w:pos="4580"/>
+          <w:tab w:val="left" w:pos="5496"/>
+          <w:tab w:val="left" w:pos="6412"/>
+          <w:tab w:val="left" w:pos="7328"/>
+          <w:tab w:val="left" w:pos="8244"/>
+          <w:tab w:val="left" w:pos="9160"/>
+          <w:tab w:val="left" w:pos="10076"/>
+          <w:tab w:val="left" w:pos="10992"/>
+          <w:tab w:val="left" w:pos="11908"/>
+          <w:tab w:val="left" w:pos="12824"/>
+          <w:tab w:val="left" w:pos="13740"/>
+          <w:tab w:val="left" w:pos="14656"/>
+        </w:tabs>
+        <w:spacing w:after="0" w:line="240" w:lineRule="auto"/>
+      </w:pPr>
+      <w:proofErr w:type="spellStart"/>
+      <w:r>
+        <w:t>Counting</w:t>
+      </w:r>
+      <w:proofErr w:type="spellEnd"/>
+      <w:r>
+        <w:t xml:space="preserve"> </w:t>
+      </w:r>
+      <w:proofErr w:type="spellStart"/>
+      <w:r>
+        <w:t>objects</w:t>
+      </w:r>
+      <w:proofErr w:type="spellEnd"/>
+      <w:r>
+        <w:t xml:space="preserve">: 100% (47/47), </w:t>
+      </w:r>
+      <w:proofErr w:type="spellStart"/>
+      <w:r>
+        <w:t>done</w:t>
+      </w:r>
+      <w:proofErr w:type="spellEnd"/>
+      <w:r>
+        <w:t>.</w:t>
+      </w:r>
+    </w:p>
+    <w:p>
+      <w:pPr>
+        <w:tabs>
+          <w:tab w:val="left" w:pos="916"/>
+          <w:tab w:val="left" w:pos="1832"/>
+          <w:tab w:val="left" w:pos="2748"/>
+          <w:tab w:val="left" w:pos="3664"/>
+          <w:tab w:val="left" w:pos="4580"/>
+          <w:tab w:val="left" w:pos="5496"/>
+          <w:tab w:val="left" w:pos="6412"/>
+          <w:tab w:val="left" w:pos="7328"/>
+          <w:tab w:val="left" w:pos="8244"/>
+          <w:tab w:val="left" w:pos="9160"/>
+          <w:tab w:val="left" w:pos="10076"/>
+          <w:tab w:val="left" w:pos="10992"/>
+          <w:tab w:val="left" w:pos="11908"/>
+          <w:tab w:val="left" w:pos="12824"/>
+          <w:tab w:val="left" w:pos="13740"/>
+          <w:tab w:val="left" w:pos="14656"/>
+        </w:tabs>
+        <w:spacing w:after="0" w:line="240" w:lineRule="auto"/>
+      </w:pPr>
+      <w:r>
+        <w:t xml:space="preserve">Delta </w:t>
+      </w:r>
+      <w:proofErr w:type="spellStart"/>
+      <w:r>
+        <w:t>compression</w:t>
+      </w:r>
+      <w:proofErr w:type="spellEnd"/>
+      <w:r>
+        <w:t xml:space="preserve"> </w:t>
+      </w:r>
+      <w:proofErr w:type="spellStart"/>
+      <w:r>
+        <w:t>using</w:t>
+      </w:r>
+      <w:proofErr w:type="spellEnd"/>
+      <w:r>
+        <w:t xml:space="preserve"> up </w:t>
+      </w:r>
+      <w:proofErr w:type="spellStart"/>
+      <w:r>
+        <w:t>to</w:t>
+      </w:r>
+      <w:proofErr w:type="spellEnd"/>
+      <w:r>
+        <w:t xml:space="preserve"> 12 threads</w:t>
+      </w:r>
+    </w:p>
+    <w:p>
+      <w:pPr>
+        <w:tabs>
+          <w:tab w:val="left" w:pos="916"/>
+          <w:tab w:val="left" w:pos="1832"/>
+          <w:tab w:val="left" w:pos="2748"/>
+          <w:tab w:val="left" w:pos="3664"/>
+          <w:tab w:val="left" w:pos="4580"/>
+          <w:tab w:val="left" w:pos="5496"/>
+          <w:tab w:val="left" w:pos="6412"/>
+          <w:tab w:val="left" w:pos="7328"/>
+          <w:tab w:val="left" w:pos="8244"/>
+          <w:tab w:val="left" w:pos="9160"/>
+          <w:tab w:val="left" w:pos="10076"/>
+          <w:tab w:val="left" w:pos="10992"/>
+          <w:tab w:val="left" w:pos="11908"/>
+          <w:tab w:val="left" w:pos="12824"/>
+          <w:tab w:val="left" w:pos="13740"/>
+          <w:tab w:val="left" w:pos="14656"/>
+        </w:tabs>
+        <w:spacing w:after="0" w:line="240" w:lineRule="auto"/>
+      </w:pPr>
+      <w:proofErr w:type="spellStart"/>
+      <w:r>
+        <w:t>Compressing</w:t>
+      </w:r>
+      <w:proofErr w:type="spellEnd"/>
+      <w:r>
+        <w:t xml:space="preserve"> </w:t>
+      </w:r>
+      <w:proofErr w:type="spellStart"/>
+      <w:r>
+        <w:t>objects</w:t>
+      </w:r>
+      <w:proofErr w:type="spellEnd"/>
+      <w:r>
+        <w:t xml:space="preserve">: 100% (35/35), </w:t>
+      </w:r>
+      <w:proofErr w:type="spellStart"/>
+      <w:r>
+        <w:t>done</w:t>
+      </w:r>
+      <w:proofErr w:type="spellEnd"/>
+      <w:r>
+        <w:t>.</w:t>
+      </w:r>
+    </w:p>
+    <w:p>
+      <w:pPr>
+        <w:tabs>
+          <w:tab w:val="left" w:pos="916"/>
+          <w:tab w:val="left" w:pos="1832"/>
+          <w:tab w:val="left" w:pos="2748"/>
+          <w:tab w:val="left" w:pos="3664"/>
+          <w:tab w:val="left" w:pos="4580"/>
+          <w:tab w:val="left" w:pos="5496"/>
+          <w:tab w:val="left" w:pos="6412"/>
+          <w:tab w:val="left" w:pos="7328"/>
+          <w:tab w:val="left" w:pos="8244"/>
+          <w:tab w:val="left" w:pos="9160"/>
+          <w:tab w:val="left" w:pos="10076"/>
+          <w:tab w:val="left" w:pos="10992"/>
+          <w:tab w:val="left" w:pos="11908"/>
+          <w:tab w:val="left" w:pos="12824"/>
+          <w:tab w:val="left" w:pos="13740"/>
+          <w:tab w:val="left" w:pos="14656"/>
+        </w:tabs>
+        <w:spacing w:after="0" w:line="240" w:lineRule="auto"/>
+      </w:pPr>
+      <w:proofErr w:type="spellStart"/>
+      <w:r>
+        <w:t>Writing</w:t>
+      </w:r>
+      <w:proofErr w:type="spellEnd"/>
+      <w:r>
+        <w:t xml:space="preserve"> </w:t>
+      </w:r>
+      <w:proofErr w:type="spellStart"/>
+      <w:r>
+        <w:t>objects</w:t>
+      </w:r>
+      <w:proofErr w:type="spellEnd"/>
+      <w:r>
+        <w:t xml:space="preserve">: 100% (47/47), 126.82 </w:t>
+      </w:r>
+      <w:proofErr w:type="spellStart"/>
+      <w:r>
+        <w:t>KiB</w:t>
+      </w:r>
+      <w:proofErr w:type="spellEnd"/>
+      <w:r>
+        <w:t xml:space="preserve"> | 5.28 </w:t>
+      </w:r>
+      <w:proofErr w:type="spellStart"/>
+      <w:r>
+        <w:t>MiB</w:t>
+      </w:r>
+      <w:proofErr w:type="spellEnd"/>
+      <w:r>
+        <w:t xml:space="preserve">/s, </w:t>
+      </w:r>
+      <w:proofErr w:type="spellStart"/>
+      <w:r>
+        <w:t>done</w:t>
+      </w:r>
+      <w:proofErr w:type="spellEnd"/>
+      <w:r>
+        <w:t>.</w:t>
+      </w:r>
+    </w:p>
+    <w:p>
+      <w:pPr>
+        <w:tabs>
+          <w:tab w:val="left" w:pos="916"/>
+          <w:tab w:val="left" w:pos="1832"/>
+          <w:tab w:val="left" w:pos="2748"/>
+          <w:tab w:val="left" w:pos="3664"/>
+          <w:tab w:val="left" w:pos="4580"/>
+          <w:tab w:val="left" w:pos="5496"/>
+          <w:tab w:val="left" w:pos="6412"/>
+          <w:tab w:val="left" w:pos="7328"/>
+          <w:tab w:val="left" w:pos="8244"/>
+          <w:tab w:val="left" w:pos="9160"/>
+          <w:tab w:val="left" w:pos="10076"/>
+          <w:tab w:val="left" w:pos="10992"/>
+          <w:tab w:val="left" w:pos="11908"/>
+          <w:tab w:val="left" w:pos="12824"/>
+          <w:tab w:val="left" w:pos="13740"/>
+          <w:tab w:val="left" w:pos="14656"/>
+        </w:tabs>
+        <w:spacing w:after="0" w:line="240" w:lineRule="auto"/>
+      </w:pPr>
+      <w:r>
+        <w:t xml:space="preserve">Total 47 (delta 6), </w:t>
+      </w:r>
+      <w:proofErr w:type="spellStart"/>
+      <w:r>
+        <w:t>reused</w:t>
+      </w:r>
+      <w:proofErr w:type="spellEnd"/>
+      <w:r>
+        <w:t xml:space="preserve"> 0 (delta 0), pack-</w:t>
+      </w:r>
+      <w:proofErr w:type="spellStart"/>
+      <w:r>
+        <w:t>reused</w:t>
+      </w:r>
+      <w:proofErr w:type="spellEnd"/>
+      <w:r>
+        <w:t xml:space="preserve"> 0 (from 0)</w:t>
+      </w:r>
+    </w:p>
+    <w:p>
+      <w:pPr>
+        <w:tabs>
+          <w:tab w:val="left" w:pos="916"/>
+          <w:tab w:val="left" w:pos="1832"/>
+          <w:tab w:val="left" w:pos="2748"/>
+          <w:tab w:val="left" w:pos="3664"/>
+          <w:tab w:val="left" w:pos="4580"/>
+          <w:tab w:val="left" w:pos="5496"/>
+          <w:tab w:val="left" w:pos="6412"/>
+          <w:tab w:val="left" w:pos="7328"/>
+          <w:tab w:val="left" w:pos="8244"/>
+          <w:tab w:val="left" w:pos="9160"/>
+          <w:tab w:val="left" w:pos="10076"/>
+          <w:tab w:val="left" w:pos="10992"/>
+          <w:tab w:val="left" w:pos="11908"/>
+          <w:tab w:val="left" w:pos="12824"/>
+          <w:tab w:val="left" w:pos="13740"/>
+          <w:tab w:val="left" w:pos="14656"/>
+        </w:tabs>
+        <w:spacing w:after="0" w:line="240" w:lineRule="auto"/>
+      </w:pPr>
+      <w:proofErr w:type="spellStart"/>
+      <w:proofErr w:type="gramStart"/>
+      <w:r>
+        <w:t>remote</w:t>
+      </w:r>
+      <w:proofErr w:type="spellEnd"/>
+      <w:proofErr w:type="gramEnd"/>
+      <w:r>
+        <w:t xml:space="preserve">: </w:t>
+      </w:r>
+      <w:proofErr w:type="spellStart"/>
+      <w:r>
+        <w:t>Resolving</w:t>
+      </w:r>
+      <w:proofErr w:type="spellEnd"/>
+      <w:r>
+        <w:t xml:space="preserve"> deltas: 100% (6/6), </w:t>
+      </w:r>
+      <w:proofErr w:type="spellStart"/>
+      <w:r>
+        <w:t>done</w:t>
+      </w:r>
+      <w:proofErr w:type="spellEnd"/>
+      <w:r>
+        <w:t>.</w:t>
+      </w:r>
+    </w:p>
+    <w:p>
+      <w:pPr>
+        <w:tabs>
+          <w:tab w:val="left" w:pos="916"/>
+          <w:tab w:val="left" w:pos="1832"/>
+          <w:tab w:val="left" w:pos="2748"/>
+          <w:tab w:val="left" w:pos="3664"/>
+          <w:tab w:val="left" w:pos="4580"/>
+          <w:tab w:val="left" w:pos="5496"/>
+          <w:tab w:val="left" w:pos="6412"/>
+          <w:tab w:val="left" w:pos="7328"/>
+          <w:tab w:val="left" w:pos="8244"/>
+          <w:tab w:val="left" w:pos="9160"/>
+          <w:tab w:val="left" w:pos="10076"/>
+          <w:tab w:val="left" w:pos="10992"/>
+          <w:tab w:val="left" w:pos="11908"/>
+          <w:tab w:val="left" w:pos="12824"/>
+          <w:tab w:val="left" w:pos="13740"/>
+          <w:tab w:val="left" w:pos="14656"/>
+        </w:tabs>
+        <w:spacing w:after="0" w:line="240" w:lineRule="auto"/>
+      </w:pPr>
+      <w:proofErr w:type="spellStart"/>
+      <w:r>
+        <w:t>To</w:t>
+      </w:r>
+      <w:proofErr w:type="spellEnd"/>
+      <w:r>
+        <w:t xml:space="preserve"> https://github.com/Thiagoho/Book-Store-development.git</w:t>
+      </w:r>
+    </w:p>
+    <w:p>
+      <w:pPr>
+        <w:tabs>
+          <w:tab w:val="left" w:pos="916"/>
+          <w:tab w:val="left" w:pos="1832"/>
+          <w:tab w:val="left" w:pos="2748"/>
+          <w:tab w:val="left" w:pos="3664"/>
+          <w:tab w:val="left" w:pos="4580"/>
+          <w:tab w:val="left" w:pos="5496"/>
+          <w:tab w:val="left" w:pos="6412"/>
+          <w:tab w:val="left" w:pos="7328"/>
+          <w:tab w:val="left" w:pos="8244"/>
+          <w:tab w:val="left" w:pos="9160"/>
+          <w:tab w:val="left" w:pos="10076"/>
+          <w:tab w:val="left" w:pos="10992"/>
+          <w:tab w:val="left" w:pos="11908"/>
+          <w:tab w:val="left" w:pos="12824"/>
+          <w:tab w:val="left" w:pos="13740"/>
+          <w:tab w:val="left" w:pos="14656"/>
+        </w:tabs>
+        <w:spacing w:after="0" w:line="240" w:lineRule="auto"/>
+      </w:pPr>
+      <w:r>
+        <w:t xml:space="preserve"> * [new branch]      main -&gt; main</w:t>
+      </w:r>
+    </w:p>
+    <w:p>
+      <w:pPr>
+        <w:tabs>
+          <w:tab w:val="left" w:pos="916"/>
+          <w:tab w:val="left" w:pos="1832"/>
+          <w:tab w:val="left" w:pos="2748"/>
+          <w:tab w:val="left" w:pos="3664"/>
+          <w:tab w:val="left" w:pos="4580"/>
+          <w:tab w:val="left" w:pos="5496"/>
+          <w:tab w:val="left" w:pos="6412"/>
+          <w:tab w:val="left" w:pos="7328"/>
+          <w:tab w:val="left" w:pos="8244"/>
+          <w:tab w:val="left" w:pos="9160"/>
+          <w:tab w:val="left" w:pos="10076"/>
+          <w:tab w:val="left" w:pos="10992"/>
+          <w:tab w:val="left" w:pos="11908"/>
+          <w:tab w:val="left" w:pos="12824"/>
+          <w:tab w:val="left" w:pos="13740"/>
+          <w:tab w:val="left" w:pos="14656"/>
+        </w:tabs>
+        <w:spacing w:after="0" w:line="240" w:lineRule="auto"/>
+      </w:pPr>
+      <w:proofErr w:type="gramStart"/>
+      <w:r>
+        <w:t>branch</w:t>
+      </w:r>
+      <w:proofErr w:type="gramEnd"/>
+      <w:r>
+        <w:t xml:space="preserve"> 'main' set up </w:t>
+      </w:r>
+      <w:proofErr w:type="spellStart"/>
+      <w:r>
+        <w:t>to</w:t>
+      </w:r>
+      <w:proofErr w:type="spellEnd"/>
+      <w:r>
+        <w:t xml:space="preserve"> </w:t>
+      </w:r>
+      <w:proofErr w:type="spellStart"/>
+      <w:r>
+        <w:t>track</w:t>
+      </w:r>
+      <w:proofErr w:type="spellEnd"/>
+      <w:r>
+        <w:t xml:space="preserve"> '</w:t>
+      </w:r>
+      <w:proofErr w:type="spellStart"/>
+      <w:r>
+        <w:t>origin</w:t>
+      </w:r>
+      <w:proofErr w:type="spellEnd"/>
+      <w:r>
+        <w:t>/main'.</w:t>
+      </w:r>
+    </w:p>
+    <w:p>
+      <w:pPr>
+        <w:tabs>
+          <w:tab w:val="left" w:pos="916"/>
+          <w:tab w:val="left" w:pos="1832"/>
+          <w:tab w:val="left" w:pos="2748"/>
+          <w:tab w:val="left" w:pos="3664"/>
+          <w:tab w:val="left" w:pos="4580"/>
+          <w:tab w:val="left" w:pos="5496"/>
+          <w:tab w:val="left" w:pos="6412"/>
+          <w:tab w:val="left" w:pos="7328"/>
+          <w:tab w:val="left" w:pos="8244"/>
+          <w:tab w:val="left" w:pos="9160"/>
+          <w:tab w:val="left" w:pos="10076"/>
+          <w:tab w:val="left" w:pos="10992"/>
+          <w:tab w:val="left" w:pos="11908"/>
+          <w:tab w:val="left" w:pos="12824"/>
+          <w:tab w:val="left" w:pos="13740"/>
+          <w:tab w:val="left" w:pos="14656"/>
+        </w:tabs>
+        <w:spacing w:after="0" w:line="240" w:lineRule="auto"/>
+      </w:pPr>
+    </w:p>
+    <w:p>
+      <w:pPr>
+        <w:tabs>
+          <w:tab w:val="left" w:pos="916"/>
+          <w:tab w:val="left" w:pos="1832"/>
+          <w:tab w:val="left" w:pos="2748"/>
+          <w:tab w:val="left" w:pos="3664"/>
+          <w:tab w:val="left" w:pos="4580"/>
+          <w:tab w:val="left" w:pos="5496"/>
+          <w:tab w:val="left" w:pos="6412"/>
+          <w:tab w:val="left" w:pos="7328"/>
+          <w:tab w:val="left" w:pos="8244"/>
+          <w:tab w:val="left" w:pos="9160"/>
+          <w:tab w:val="left" w:pos="10076"/>
+          <w:tab w:val="left" w:pos="10992"/>
+          <w:tab w:val="left" w:pos="11908"/>
+          <w:tab w:val="left" w:pos="12824"/>
+          <w:tab w:val="left" w:pos="13740"/>
+          <w:tab w:val="left" w:pos="14656"/>
+        </w:tabs>
+        <w:spacing w:after="0" w:line="240" w:lineRule="auto"/>
+      </w:pPr>
+      <w:r>
+        <w:t>Thiago Sales@DESKTOP-P5DS3A0 MINGW64 /c/</w:t>
+      </w:r>
+      <w:proofErr w:type="spellStart"/>
+      <w:r>
+        <w:t>CriandoUmFormulario</w:t>
+      </w:r>
+      <w:proofErr w:type="spellEnd"/>
+      <w:r>
+        <w:t>/</w:t>
+      </w:r>
+      <w:proofErr w:type="spellStart"/>
+      <w:r>
+        <w:t>bookStore</w:t>
+      </w:r>
+      <w:proofErr w:type="spellEnd"/>
+      <w:r>
+        <w:t xml:space="preserve"> (main)</w:t>
+      </w:r>
+    </w:p>
+    <w:p>
+      <w:pPr>
+        <w:tabs>
+          <w:tab w:val="left" w:pos="916"/>
+          <w:tab w:val="left" w:pos="1832"/>
+          <w:tab w:val="left" w:pos="2748"/>
+          <w:tab w:val="left" w:pos="3664"/>
+          <w:tab w:val="left" w:pos="4580"/>
+          <w:tab w:val="left" w:pos="5496"/>
+          <w:tab w:val="left" w:pos="6412"/>
+          <w:tab w:val="left" w:pos="7328"/>
+          <w:tab w:val="left" w:pos="8244"/>
+          <w:tab w:val="left" w:pos="9160"/>
+          <w:tab w:val="left" w:pos="10076"/>
+          <w:tab w:val="left" w:pos="10992"/>
+          <w:tab w:val="left" w:pos="11908"/>
+          <w:tab w:val="left" w:pos="12824"/>
+          <w:tab w:val="left" w:pos="13740"/>
+          <w:tab w:val="left" w:pos="14656"/>
+        </w:tabs>
+        <w:spacing w:after="0" w:line="240" w:lineRule="auto"/>
+      </w:pPr>
+      <w:r>
+        <w:t>$</w:t>
+      </w:r>
+    </w:p>
+    <w:p>
+      <w:pPr>
+        <w:tabs>
+          <w:tab w:val="left" w:pos="916"/>
+          <w:tab w:val="left" w:pos="1832"/>
+          <w:tab w:val="left" w:pos="2748"/>
+          <w:tab w:val="left" w:pos="3664"/>
+          <w:tab w:val="left" w:pos="4580"/>
+          <w:tab w:val="left" w:pos="5496"/>
+          <w:tab w:val="left" w:pos="6412"/>
+          <w:tab w:val="left" w:pos="7328"/>
+          <w:tab w:val="left" w:pos="8244"/>
+          <w:tab w:val="left" w:pos="9160"/>
+          <w:tab w:val="left" w:pos="10076"/>
+          <w:tab w:val="left" w:pos="10992"/>
+          <w:tab w:val="left" w:pos="11908"/>
+          <w:tab w:val="left" w:pos="12824"/>
+          <w:tab w:val="left" w:pos="13740"/>
+          <w:tab w:val="left" w:pos="14656"/>
+        </w:tabs>
+        <w:spacing w:after="0" w:line="240" w:lineRule="auto"/>
+      </w:pPr>
+    </w:p>
+    <w:p>
+      <w:pPr>
+        <w:tabs>
+          <w:tab w:val="left" w:pos="916"/>
+          <w:tab w:val="left" w:pos="1832"/>
+          <w:tab w:val="left" w:pos="2748"/>
+          <w:tab w:val="left" w:pos="3664"/>
+          <w:tab w:val="left" w:pos="4580"/>
+          <w:tab w:val="left" w:pos="5496"/>
+          <w:tab w:val="left" w:pos="6412"/>
+          <w:tab w:val="left" w:pos="7328"/>
+          <w:tab w:val="left" w:pos="8244"/>
+          <w:tab w:val="left" w:pos="9160"/>
+          <w:tab w:val="left" w:pos="10076"/>
+          <w:tab w:val="left" w:pos="10992"/>
+          <w:tab w:val="left" w:pos="11908"/>
+          <w:tab w:val="left" w:pos="12824"/>
+          <w:tab w:val="left" w:pos="13740"/>
+          <w:tab w:val="left" w:pos="14656"/>
+        </w:tabs>
+        <w:spacing w:after="0" w:line="240" w:lineRule="auto"/>
+      </w:pPr>
+      <w:r>
+        <w:t>Thiago Sales@DESKTOP-P5DS3A0 MINGW64 /c/</w:t>
+      </w:r>
+      <w:proofErr w:type="spellStart"/>
+      <w:r>
+        <w:t>CriandoUmFormulario</w:t>
+      </w:r>
+      <w:proofErr w:type="spellEnd"/>
+      <w:r>
+        <w:t>/</w:t>
+      </w:r>
+      <w:proofErr w:type="spellStart"/>
+      <w:r>
+        <w:t>bookStore</w:t>
+      </w:r>
+      <w:proofErr w:type="spellEnd"/>
+      <w:r>
+        <w:t xml:space="preserve"> (main)</w:t>
+      </w:r>
+    </w:p>
+    <w:p>
+      <w:pPr>
+        <w:tabs>
+          <w:tab w:val="left" w:pos="916"/>
+          <w:tab w:val="left" w:pos="1832"/>
+          <w:tab w:val="left" w:pos="2748"/>
+          <w:tab w:val="left" w:pos="3664"/>
+          <w:tab w:val="left" w:pos="4580"/>
+          <w:tab w:val="left" w:pos="5496"/>
+          <w:tab w:val="left" w:pos="6412"/>
+          <w:tab w:val="left" w:pos="7328"/>
+          <w:tab w:val="left" w:pos="8244"/>
+          <w:tab w:val="left" w:pos="9160"/>
+          <w:tab w:val="left" w:pos="10076"/>
+          <w:tab w:val="left" w:pos="10992"/>
+          <w:tab w:val="left" w:pos="11908"/>
+          <w:tab w:val="left" w:pos="12824"/>
+          <w:tab w:val="left" w:pos="13740"/>
+          <w:tab w:val="left" w:pos="14656"/>
+        </w:tabs>
+        <w:spacing w:after="0" w:line="240" w:lineRule="auto"/>
+      </w:pPr>
+      <w:r>
+        <w:t xml:space="preserve">$ git </w:t>
+      </w:r>
+      <w:proofErr w:type="spellStart"/>
+      <w:proofErr w:type="gramStart"/>
+      <w:r>
+        <w:t>add</w:t>
+      </w:r>
+      <w:proofErr w:type="spellEnd"/>
+      <w:r>
+        <w:t xml:space="preserve"> .</w:t>
+      </w:r>
+      <w:proofErr w:type="gramEnd"/>
+    </w:p>
+    <w:p>
+      <w:pPr>
+        <w:tabs>
+          <w:tab w:val="left" w:pos="916"/>
+          <w:tab w:val="left" w:pos="1832"/>
+          <w:tab w:val="left" w:pos="2748"/>
+          <w:tab w:val="left" w:pos="3664"/>
+          <w:tab w:val="left" w:pos="4580"/>
+          <w:tab w:val="left" w:pos="5496"/>
+          <w:tab w:val="left" w:pos="6412"/>
+          <w:tab w:val="left" w:pos="7328"/>
+          <w:tab w:val="left" w:pos="8244"/>
+          <w:tab w:val="left" w:pos="9160"/>
+          <w:tab w:val="left" w:pos="10076"/>
+          <w:tab w:val="left" w:pos="10992"/>
+          <w:tab w:val="left" w:pos="11908"/>
+          <w:tab w:val="left" w:pos="12824"/>
+          <w:tab w:val="left" w:pos="13740"/>
+          <w:tab w:val="left" w:pos="14656"/>
+        </w:tabs>
+        <w:spacing w:after="0" w:line="240" w:lineRule="auto"/>
+      </w:pPr>
+    </w:p>
+    <w:p>
+      <w:pPr>
+        <w:tabs>
+          <w:tab w:val="left" w:pos="916"/>
+          <w:tab w:val="left" w:pos="1832"/>
+          <w:tab w:val="left" w:pos="2748"/>
+          <w:tab w:val="left" w:pos="3664"/>
+          <w:tab w:val="left" w:pos="4580"/>
+          <w:tab w:val="left" w:pos="5496"/>
+          <w:tab w:val="left" w:pos="6412"/>
+          <w:tab w:val="left" w:pos="7328"/>
+          <w:tab w:val="left" w:pos="8244"/>
+          <w:tab w:val="left" w:pos="9160"/>
+          <w:tab w:val="left" w:pos="10076"/>
+          <w:tab w:val="left" w:pos="10992"/>
+          <w:tab w:val="left" w:pos="11908"/>
+          <w:tab w:val="left" w:pos="12824"/>
+          <w:tab w:val="left" w:pos="13740"/>
+          <w:tab w:val="left" w:pos="14656"/>
+        </w:tabs>
+        <w:spacing w:after="0" w:line="240" w:lineRule="auto"/>
+      </w:pPr>
+      <w:r>
+        <w:t>Thiago Sales@DESKTOP-P5DS3A0 MINGW64 /c/</w:t>
+      </w:r>
+      <w:proofErr w:type="spellStart"/>
+      <w:r>
+        <w:t>CriandoUmFormulario</w:t>
+      </w:r>
+      <w:proofErr w:type="spellEnd"/>
+      <w:r>
+        <w:t>/</w:t>
+      </w:r>
+      <w:proofErr w:type="spellStart"/>
+      <w:r>
+        <w:t>bookStore</w:t>
+      </w:r>
+      <w:proofErr w:type="spellEnd"/>
+      <w:r>
+        <w:t xml:space="preserve"> (main)</w:t>
+      </w:r>
+    </w:p>
+    <w:p>
+      <w:pPr>
+        <w:tabs>
+          <w:tab w:val="left" w:pos="916"/>
+          <w:tab w:val="left" w:pos="1832"/>
+          <w:tab w:val="left" w:pos="2748"/>
+          <w:tab w:val="left" w:pos="3664"/>
+          <w:tab w:val="left" w:pos="4580"/>
+          <w:tab w:val="left" w:pos="5496"/>
+          <w:tab w:val="left" w:pos="6412"/>
+          <w:tab w:val="left" w:pos="7328"/>
+          <w:tab w:val="left" w:pos="8244"/>
+          <w:tab w:val="left" w:pos="9160"/>
+          <w:tab w:val="left" w:pos="10076"/>
+          <w:tab w:val="left" w:pos="10992"/>
+          <w:tab w:val="left" w:pos="11908"/>
+          <w:tab w:val="left" w:pos="12824"/>
+          <w:tab w:val="left" w:pos="13740"/>
+          <w:tab w:val="left" w:pos="14656"/>
+        </w:tabs>
+        <w:spacing w:after="0" w:line="240" w:lineRule="auto"/>
+      </w:pPr>
+      <w:r>
+        <w:t>$ git commit -m "Configurando as Classes"</w:t>
+      </w:r>
+    </w:p>
+    <w:p>
+      <w:pPr>
+        <w:tabs>
+          <w:tab w:val="left" w:pos="916"/>
+          <w:tab w:val="left" w:pos="1832"/>
+          <w:tab w:val="left" w:pos="2748"/>
+          <w:tab w:val="left" w:pos="3664"/>
+          <w:tab w:val="left" w:pos="4580"/>
+          <w:tab w:val="left" w:pos="5496"/>
+          <w:tab w:val="left" w:pos="6412"/>
+          <w:tab w:val="left" w:pos="7328"/>
+          <w:tab w:val="left" w:pos="8244"/>
+          <w:tab w:val="left" w:pos="9160"/>
+          <w:tab w:val="left" w:pos="10076"/>
+          <w:tab w:val="left" w:pos="10992"/>
+          <w:tab w:val="left" w:pos="11908"/>
+          <w:tab w:val="left" w:pos="12824"/>
+          <w:tab w:val="left" w:pos="13740"/>
+          <w:tab w:val="left" w:pos="14656"/>
+        </w:tabs>
+        <w:spacing w:after="0" w:line="240" w:lineRule="auto"/>
+      </w:pPr>
+      <w:r>
+        <w:t>[</w:t>
+      </w:r>
+      <w:proofErr w:type="gramStart"/>
+      <w:r>
+        <w:t>main</w:t>
+      </w:r>
+      <w:proofErr w:type="gramEnd"/>
+      <w:r>
+        <w:t xml:space="preserve"> 3ef4014] Configurando as Classes</w:t>
+      </w:r>
+    </w:p>
+    <w:p>
+      <w:pPr>
+        <w:tabs>
+          <w:tab w:val="left" w:pos="916"/>
+          <w:tab w:val="left" w:pos="1832"/>
+          <w:tab w:val="left" w:pos="2748"/>
+          <w:tab w:val="left" w:pos="3664"/>
+          <w:tab w:val="left" w:pos="4580"/>
+          <w:tab w:val="left" w:pos="5496"/>
+          <w:tab w:val="left" w:pos="6412"/>
+          <w:tab w:val="left" w:pos="7328"/>
+          <w:tab w:val="left" w:pos="8244"/>
+          <w:tab w:val="left" w:pos="9160"/>
+          <w:tab w:val="left" w:pos="10076"/>
+          <w:tab w:val="left" w:pos="10992"/>
+          <w:tab w:val="left" w:pos="11908"/>
+          <w:tab w:val="left" w:pos="12824"/>
+          <w:tab w:val="left" w:pos="13740"/>
+          <w:tab w:val="left" w:pos="14656"/>
+        </w:tabs>
+        <w:spacing w:after="0" w:line="240" w:lineRule="auto"/>
+      </w:pPr>
+      <w:r>
+        <w:t xml:space="preserve"> 4 files </w:t>
+      </w:r>
+      <w:proofErr w:type="spellStart"/>
+      <w:r>
+        <w:t>changed</w:t>
+      </w:r>
+      <w:proofErr w:type="spellEnd"/>
+      <w:r>
+        <w:t xml:space="preserve">, 127 </w:t>
+      </w:r>
+      <w:proofErr w:type="spellStart"/>
+      <w:proofErr w:type="gramStart"/>
+      <w:r>
+        <w:t>insertions</w:t>
+      </w:r>
+      <w:proofErr w:type="spellEnd"/>
+      <w:r>
+        <w:t>(</w:t>
+      </w:r>
+      <w:proofErr w:type="gramEnd"/>
+      <w:r>
+        <w:t xml:space="preserve">+), 76 </w:t>
+      </w:r>
+      <w:proofErr w:type="spellStart"/>
+      <w:r>
+        <w:t>deletions</w:t>
+      </w:r>
+      <w:proofErr w:type="spellEnd"/>
+      <w:r>
+        <w:t>(-)</w:t>
+      </w:r>
+    </w:p>
+    <w:p>
+      <w:pPr>
+        <w:tabs>
+          <w:tab w:val="left" w:pos="916"/>
+          <w:tab w:val="left" w:pos="1832"/>
+          <w:tab w:val="left" w:pos="2748"/>
+          <w:tab w:val="left" w:pos="3664"/>
+          <w:tab w:val="left" w:pos="4580"/>
+          <w:tab w:val="left" w:pos="5496"/>
+          <w:tab w:val="left" w:pos="6412"/>
+          <w:tab w:val="left" w:pos="7328"/>
+          <w:tab w:val="left" w:pos="8244"/>
+          <w:tab w:val="left" w:pos="9160"/>
+          <w:tab w:val="left" w:pos="10076"/>
+          <w:tab w:val="left" w:pos="10992"/>
+          <w:tab w:val="left" w:pos="11908"/>
+          <w:tab w:val="left" w:pos="12824"/>
+          <w:tab w:val="left" w:pos="13740"/>
+          <w:tab w:val="left" w:pos="14656"/>
+        </w:tabs>
+        <w:spacing w:after="0" w:line="240" w:lineRule="auto"/>
+      </w:pPr>
+      <w:r>
+        <w:t xml:space="preserve"> </w:t>
+      </w:r>
+      <w:proofErr w:type="gramStart"/>
+      <w:r>
+        <w:t>delete</w:t>
+      </w:r>
+      <w:proofErr w:type="gramEnd"/>
+      <w:r>
+        <w:t xml:space="preserve"> mode 100644 ~$okStore.docx</w:t>
+      </w:r>
+    </w:p>
+    <w:p>
+      <w:pPr>
+        <w:tabs>
+          <w:tab w:val="left" w:pos="916"/>
+          <w:tab w:val="left" w:pos="1832"/>
+          <w:tab w:val="left" w:pos="2748"/>
+          <w:tab w:val="left" w:pos="3664"/>
+          <w:tab w:val="left" w:pos="4580"/>
+          <w:tab w:val="left" w:pos="5496"/>
+          <w:tab w:val="left" w:pos="6412"/>
+          <w:tab w:val="left" w:pos="7328"/>
+          <w:tab w:val="left" w:pos="8244"/>
+          <w:tab w:val="left" w:pos="9160"/>
+          <w:tab w:val="left" w:pos="10076"/>
+          <w:tab w:val="left" w:pos="10992"/>
+          <w:tab w:val="left" w:pos="11908"/>
+          <w:tab w:val="left" w:pos="12824"/>
+          <w:tab w:val="left" w:pos="13740"/>
+          <w:tab w:val="left" w:pos="14656"/>
+        </w:tabs>
+        <w:spacing w:after="0" w:line="240" w:lineRule="auto"/>
+      </w:pPr>
+    </w:p>
+    <w:p>
+      <w:pPr>
+        <w:tabs>
+          <w:tab w:val="left" w:pos="916"/>
+          <w:tab w:val="left" w:pos="1832"/>
+          <w:tab w:val="left" w:pos="2748"/>
+          <w:tab w:val="left" w:pos="3664"/>
+          <w:tab w:val="left" w:pos="4580"/>
+          <w:tab w:val="left" w:pos="5496"/>
+          <w:tab w:val="left" w:pos="6412"/>
+          <w:tab w:val="left" w:pos="7328"/>
+          <w:tab w:val="left" w:pos="8244"/>
+          <w:tab w:val="left" w:pos="9160"/>
+          <w:tab w:val="left" w:pos="10076"/>
+          <w:tab w:val="left" w:pos="10992"/>
+          <w:tab w:val="left" w:pos="11908"/>
+          <w:tab w:val="left" w:pos="12824"/>
+          <w:tab w:val="left" w:pos="13740"/>
+          <w:tab w:val="left" w:pos="14656"/>
+        </w:tabs>
+        <w:spacing w:after="0" w:line="240" w:lineRule="auto"/>
+      </w:pPr>
+      <w:r>
+        <w:t>Thiago Sales@DESKTOP-P5DS3A0 MINGW64 /c/</w:t>
+      </w:r>
+      <w:proofErr w:type="spellStart"/>
+      <w:r>
+        <w:t>CriandoUmFormulario</w:t>
+      </w:r>
+      <w:proofErr w:type="spellEnd"/>
+      <w:r>
+        <w:t>/</w:t>
+      </w:r>
+      <w:proofErr w:type="spellStart"/>
+      <w:r>
+        <w:t>bookStore</w:t>
+      </w:r>
+      <w:proofErr w:type="spellEnd"/>
+      <w:r>
+        <w:t xml:space="preserve"> (main)</w:t>
+      </w:r>
+    </w:p>
+    <w:p>
+      <w:pPr>
+        <w:tabs>
+          <w:tab w:val="left" w:pos="916"/>
+          <w:tab w:val="left" w:pos="1832"/>
+          <w:tab w:val="left" w:pos="2748"/>
+          <w:tab w:val="left" w:pos="3664"/>
+          <w:tab w:val="left" w:pos="4580"/>
+          <w:tab w:val="left" w:pos="5496"/>
+          <w:tab w:val="left" w:pos="6412"/>
+          <w:tab w:val="left" w:pos="7328"/>
+          <w:tab w:val="left" w:pos="8244"/>
+          <w:tab w:val="left" w:pos="9160"/>
+          <w:tab w:val="left" w:pos="10076"/>
+          <w:tab w:val="left" w:pos="10992"/>
+          <w:tab w:val="left" w:pos="11908"/>
+          <w:tab w:val="left" w:pos="12824"/>
+          <w:tab w:val="left" w:pos="13740"/>
+          <w:tab w:val="left" w:pos="14656"/>
+        </w:tabs>
+        <w:spacing w:after="0" w:line="240" w:lineRule="auto"/>
+      </w:pPr>
+      <w:r>
+        <w:t xml:space="preserve">$ git push -u </w:t>
+      </w:r>
+      <w:proofErr w:type="spellStart"/>
+      <w:r>
+        <w:t>origin</w:t>
+      </w:r>
+      <w:proofErr w:type="spellEnd"/>
+      <w:r>
+        <w:t xml:space="preserve"> main</w:t>
+      </w:r>
+      <w:bookmarkStart w:id="0" w:name="_GoBack"/>
+      <w:bookmarkEnd w:id="0"/>
     </w:p>
     <w:sectPr>
       <w:pgSz w:w="11906" w:h="16838"/>

</xml_diff>

<commit_message>
Criando outra Class MyBookList
</commit_message>
<xml_diff>
--- a/BookStore.docx
+++ b/BookStore.docx
@@ -6,6 +6,8 @@
       <w:pPr>
         <w:jc w:val="center"/>
       </w:pPr>
+      <w:bookmarkStart w:id="0" w:name="_GoBack"/>
+      <w:bookmarkEnd w:id="0"/>
       <w:proofErr w:type="spellStart"/>
       <w:r>
         <w:t>BookStore</w:t>
@@ -775,6 +777,108 @@
         </w:tabs>
         <w:spacing w:after="0" w:line="240" w:lineRule="auto"/>
       </w:pPr>
+    </w:p>
+    <w:p>
+      <w:pPr>
+        <w:tabs>
+          <w:tab w:val="left" w:pos="916"/>
+          <w:tab w:val="left" w:pos="1832"/>
+          <w:tab w:val="left" w:pos="2748"/>
+          <w:tab w:val="left" w:pos="3664"/>
+          <w:tab w:val="left" w:pos="4580"/>
+          <w:tab w:val="left" w:pos="5496"/>
+          <w:tab w:val="left" w:pos="6412"/>
+          <w:tab w:val="left" w:pos="7328"/>
+          <w:tab w:val="left" w:pos="8244"/>
+          <w:tab w:val="left" w:pos="9160"/>
+          <w:tab w:val="left" w:pos="10076"/>
+          <w:tab w:val="left" w:pos="10992"/>
+          <w:tab w:val="left" w:pos="11908"/>
+          <w:tab w:val="left" w:pos="12824"/>
+          <w:tab w:val="left" w:pos="13740"/>
+          <w:tab w:val="left" w:pos="14656"/>
+        </w:tabs>
+        <w:spacing w:after="0" w:line="240" w:lineRule="auto"/>
+      </w:pPr>
+    </w:p>
+    <w:p>
+      <w:pPr>
+        <w:tabs>
+          <w:tab w:val="left" w:pos="916"/>
+          <w:tab w:val="left" w:pos="1832"/>
+          <w:tab w:val="left" w:pos="2748"/>
+          <w:tab w:val="left" w:pos="3664"/>
+          <w:tab w:val="left" w:pos="4580"/>
+          <w:tab w:val="left" w:pos="5496"/>
+          <w:tab w:val="left" w:pos="6412"/>
+          <w:tab w:val="left" w:pos="7328"/>
+          <w:tab w:val="left" w:pos="8244"/>
+          <w:tab w:val="left" w:pos="9160"/>
+          <w:tab w:val="left" w:pos="10076"/>
+          <w:tab w:val="left" w:pos="10992"/>
+          <w:tab w:val="left" w:pos="11908"/>
+          <w:tab w:val="left" w:pos="12824"/>
+          <w:tab w:val="left" w:pos="13740"/>
+          <w:tab w:val="left" w:pos="14656"/>
+        </w:tabs>
+        <w:spacing w:after="0" w:line="240" w:lineRule="auto"/>
+      </w:pPr>
+    </w:p>
+    <w:p>
+      <w:pPr>
+        <w:tabs>
+          <w:tab w:val="left" w:pos="916"/>
+          <w:tab w:val="left" w:pos="1832"/>
+          <w:tab w:val="left" w:pos="2748"/>
+          <w:tab w:val="left" w:pos="3664"/>
+          <w:tab w:val="left" w:pos="4580"/>
+          <w:tab w:val="left" w:pos="5496"/>
+          <w:tab w:val="left" w:pos="6412"/>
+          <w:tab w:val="left" w:pos="7328"/>
+          <w:tab w:val="left" w:pos="8244"/>
+          <w:tab w:val="left" w:pos="9160"/>
+          <w:tab w:val="left" w:pos="10076"/>
+          <w:tab w:val="left" w:pos="10992"/>
+          <w:tab w:val="left" w:pos="11908"/>
+          <w:tab w:val="left" w:pos="12824"/>
+          <w:tab w:val="left" w:pos="13740"/>
+          <w:tab w:val="left" w:pos="14656"/>
+        </w:tabs>
+        <w:spacing w:after="0" w:line="240" w:lineRule="auto"/>
+        <w:jc w:val="center"/>
+        <w:rPr>
+          <w:b/>
+        </w:rPr>
+      </w:pPr>
+      <w:r>
+        <w:rPr>
+          <w:b/>
+        </w:rPr>
+        <w:t>Não precisa mais colocar o diretório.</w:t>
+      </w:r>
+    </w:p>
+    <w:p>
+      <w:pPr>
+        <w:tabs>
+          <w:tab w:val="left" w:pos="916"/>
+          <w:tab w:val="left" w:pos="1832"/>
+          <w:tab w:val="left" w:pos="2748"/>
+          <w:tab w:val="left" w:pos="3664"/>
+          <w:tab w:val="left" w:pos="4580"/>
+          <w:tab w:val="left" w:pos="5496"/>
+          <w:tab w:val="left" w:pos="6412"/>
+          <w:tab w:val="left" w:pos="7328"/>
+          <w:tab w:val="left" w:pos="8244"/>
+          <w:tab w:val="left" w:pos="9160"/>
+          <w:tab w:val="left" w:pos="10076"/>
+          <w:tab w:val="left" w:pos="10992"/>
+          <w:tab w:val="left" w:pos="11908"/>
+          <w:tab w:val="left" w:pos="12824"/>
+          <w:tab w:val="left" w:pos="13740"/>
+          <w:tab w:val="left" w:pos="14656"/>
+        </w:tabs>
+        <w:spacing w:after="0" w:line="240" w:lineRule="auto"/>
+      </w:pPr>
       <w:r>
         <w:t>Thiago Sales@DESKTOP-P5DS3A0 MINGW64 /c/</w:t>
       </w:r>
@@ -818,8 +922,18 @@
         <w:spacing w:after="0" w:line="240" w:lineRule="auto"/>
       </w:pPr>
       <w:r>
-        <w:t>$</w:t>
-      </w:r>
+        <w:t xml:space="preserve">$ git </w:t>
+      </w:r>
+      <w:proofErr w:type="spellStart"/>
+      <w:proofErr w:type="gramStart"/>
+      <w:r>
+        <w:t>add</w:t>
+      </w:r>
+      <w:proofErr w:type="spellEnd"/>
+      <w:r>
+        <w:t xml:space="preserve"> .</w:t>
+      </w:r>
+      <w:proofErr w:type="gramEnd"/>
     </w:p>
     <w:p>
       <w:pPr>
@@ -909,18 +1023,131 @@
         <w:spacing w:after="0" w:line="240" w:lineRule="auto"/>
       </w:pPr>
       <w:r>
-        <w:t xml:space="preserve">$ git </w:t>
-      </w:r>
-      <w:proofErr w:type="spellStart"/>
+        <w:t>$ git commit -m "Configurando as Classes"</w:t>
+      </w:r>
+    </w:p>
+    <w:p>
+      <w:pPr>
+        <w:tabs>
+          <w:tab w:val="left" w:pos="916"/>
+          <w:tab w:val="left" w:pos="1832"/>
+          <w:tab w:val="left" w:pos="2748"/>
+          <w:tab w:val="left" w:pos="3664"/>
+          <w:tab w:val="left" w:pos="4580"/>
+          <w:tab w:val="left" w:pos="5496"/>
+          <w:tab w:val="left" w:pos="6412"/>
+          <w:tab w:val="left" w:pos="7328"/>
+          <w:tab w:val="left" w:pos="8244"/>
+          <w:tab w:val="left" w:pos="9160"/>
+          <w:tab w:val="left" w:pos="10076"/>
+          <w:tab w:val="left" w:pos="10992"/>
+          <w:tab w:val="left" w:pos="11908"/>
+          <w:tab w:val="left" w:pos="12824"/>
+          <w:tab w:val="left" w:pos="13740"/>
+          <w:tab w:val="left" w:pos="14656"/>
+        </w:tabs>
+        <w:spacing w:after="0" w:line="240" w:lineRule="auto"/>
+      </w:pPr>
+      <w:r>
+        <w:t>[</w:t>
+      </w:r>
       <w:proofErr w:type="gramStart"/>
       <w:r>
-        <w:t>add</w:t>
-      </w:r>
-      <w:proofErr w:type="spellEnd"/>
-      <w:r>
-        <w:t xml:space="preserve"> .</w:t>
+        <w:t>main</w:t>
       </w:r>
       <w:proofErr w:type="gramEnd"/>
+      <w:r>
+        <w:t xml:space="preserve"> 3ef4014] Configurando as Classes</w:t>
+      </w:r>
+    </w:p>
+    <w:p>
+      <w:pPr>
+        <w:tabs>
+          <w:tab w:val="left" w:pos="916"/>
+          <w:tab w:val="left" w:pos="1832"/>
+          <w:tab w:val="left" w:pos="2748"/>
+          <w:tab w:val="left" w:pos="3664"/>
+          <w:tab w:val="left" w:pos="4580"/>
+          <w:tab w:val="left" w:pos="5496"/>
+          <w:tab w:val="left" w:pos="6412"/>
+          <w:tab w:val="left" w:pos="7328"/>
+          <w:tab w:val="left" w:pos="8244"/>
+          <w:tab w:val="left" w:pos="9160"/>
+          <w:tab w:val="left" w:pos="10076"/>
+          <w:tab w:val="left" w:pos="10992"/>
+          <w:tab w:val="left" w:pos="11908"/>
+          <w:tab w:val="left" w:pos="12824"/>
+          <w:tab w:val="left" w:pos="13740"/>
+          <w:tab w:val="left" w:pos="14656"/>
+        </w:tabs>
+        <w:spacing w:after="0" w:line="240" w:lineRule="auto"/>
+      </w:pPr>
+      <w:r>
+        <w:t xml:space="preserve"> 4 files </w:t>
+      </w:r>
+      <w:proofErr w:type="spellStart"/>
+      <w:r>
+        <w:t>changed</w:t>
+      </w:r>
+      <w:proofErr w:type="spellEnd"/>
+      <w:r>
+        <w:t xml:space="preserve">, 127 </w:t>
+      </w:r>
+      <w:proofErr w:type="spellStart"/>
+      <w:proofErr w:type="gramStart"/>
+      <w:r>
+        <w:t>insertions</w:t>
+      </w:r>
+      <w:proofErr w:type="spellEnd"/>
+      <w:r>
+        <w:t>(</w:t>
+      </w:r>
+      <w:proofErr w:type="gramEnd"/>
+      <w:r>
+        <w:t xml:space="preserve">+), 76 </w:t>
+      </w:r>
+      <w:proofErr w:type="spellStart"/>
+      <w:r>
+        <w:t>deletions</w:t>
+      </w:r>
+      <w:proofErr w:type="spellEnd"/>
+      <w:r>
+        <w:t>(-)</w:t>
+      </w:r>
+    </w:p>
+    <w:p>
+      <w:pPr>
+        <w:tabs>
+          <w:tab w:val="left" w:pos="916"/>
+          <w:tab w:val="left" w:pos="1832"/>
+          <w:tab w:val="left" w:pos="2748"/>
+          <w:tab w:val="left" w:pos="3664"/>
+          <w:tab w:val="left" w:pos="4580"/>
+          <w:tab w:val="left" w:pos="5496"/>
+          <w:tab w:val="left" w:pos="6412"/>
+          <w:tab w:val="left" w:pos="7328"/>
+          <w:tab w:val="left" w:pos="8244"/>
+          <w:tab w:val="left" w:pos="9160"/>
+          <w:tab w:val="left" w:pos="10076"/>
+          <w:tab w:val="left" w:pos="10992"/>
+          <w:tab w:val="left" w:pos="11908"/>
+          <w:tab w:val="left" w:pos="12824"/>
+          <w:tab w:val="left" w:pos="13740"/>
+          <w:tab w:val="left" w:pos="14656"/>
+        </w:tabs>
+        <w:spacing w:after="0" w:line="240" w:lineRule="auto"/>
+      </w:pPr>
+      <w:r>
+        <w:t xml:space="preserve"> </w:t>
+      </w:r>
+      <w:proofErr w:type="gramStart"/>
+      <w:r>
+        <w:t>delete</w:t>
+      </w:r>
+      <w:proofErr w:type="gramEnd"/>
+      <w:r>
+        <w:t xml:space="preserve"> mode 100644 ~$okStore.docx</w:t>
+      </w:r>
     </w:p>
     <w:p>
       <w:pPr>
@@ -1010,220 +1237,6 @@
         <w:spacing w:after="0" w:line="240" w:lineRule="auto"/>
       </w:pPr>
       <w:r>
-        <w:t>$ git commit -m "Configurando as Classes"</w:t>
-      </w:r>
-    </w:p>
-    <w:p>
-      <w:pPr>
-        <w:tabs>
-          <w:tab w:val="left" w:pos="916"/>
-          <w:tab w:val="left" w:pos="1832"/>
-          <w:tab w:val="left" w:pos="2748"/>
-          <w:tab w:val="left" w:pos="3664"/>
-          <w:tab w:val="left" w:pos="4580"/>
-          <w:tab w:val="left" w:pos="5496"/>
-          <w:tab w:val="left" w:pos="6412"/>
-          <w:tab w:val="left" w:pos="7328"/>
-          <w:tab w:val="left" w:pos="8244"/>
-          <w:tab w:val="left" w:pos="9160"/>
-          <w:tab w:val="left" w:pos="10076"/>
-          <w:tab w:val="left" w:pos="10992"/>
-          <w:tab w:val="left" w:pos="11908"/>
-          <w:tab w:val="left" w:pos="12824"/>
-          <w:tab w:val="left" w:pos="13740"/>
-          <w:tab w:val="left" w:pos="14656"/>
-        </w:tabs>
-        <w:spacing w:after="0" w:line="240" w:lineRule="auto"/>
-      </w:pPr>
-      <w:r>
-        <w:t>[</w:t>
-      </w:r>
-      <w:proofErr w:type="gramStart"/>
-      <w:r>
-        <w:t>main</w:t>
-      </w:r>
-      <w:proofErr w:type="gramEnd"/>
-      <w:r>
-        <w:t xml:space="preserve"> 3ef4014] Configurando as Classes</w:t>
-      </w:r>
-    </w:p>
-    <w:p>
-      <w:pPr>
-        <w:tabs>
-          <w:tab w:val="left" w:pos="916"/>
-          <w:tab w:val="left" w:pos="1832"/>
-          <w:tab w:val="left" w:pos="2748"/>
-          <w:tab w:val="left" w:pos="3664"/>
-          <w:tab w:val="left" w:pos="4580"/>
-          <w:tab w:val="left" w:pos="5496"/>
-          <w:tab w:val="left" w:pos="6412"/>
-          <w:tab w:val="left" w:pos="7328"/>
-          <w:tab w:val="left" w:pos="8244"/>
-          <w:tab w:val="left" w:pos="9160"/>
-          <w:tab w:val="left" w:pos="10076"/>
-          <w:tab w:val="left" w:pos="10992"/>
-          <w:tab w:val="left" w:pos="11908"/>
-          <w:tab w:val="left" w:pos="12824"/>
-          <w:tab w:val="left" w:pos="13740"/>
-          <w:tab w:val="left" w:pos="14656"/>
-        </w:tabs>
-        <w:spacing w:after="0" w:line="240" w:lineRule="auto"/>
-      </w:pPr>
-      <w:r>
-        <w:t xml:space="preserve"> 4 files </w:t>
-      </w:r>
-      <w:proofErr w:type="spellStart"/>
-      <w:r>
-        <w:t>changed</w:t>
-      </w:r>
-      <w:proofErr w:type="spellEnd"/>
-      <w:r>
-        <w:t xml:space="preserve">, 127 </w:t>
-      </w:r>
-      <w:proofErr w:type="spellStart"/>
-      <w:proofErr w:type="gramStart"/>
-      <w:r>
-        <w:t>insertions</w:t>
-      </w:r>
-      <w:proofErr w:type="spellEnd"/>
-      <w:r>
-        <w:t>(</w:t>
-      </w:r>
-      <w:proofErr w:type="gramEnd"/>
-      <w:r>
-        <w:t xml:space="preserve">+), 76 </w:t>
-      </w:r>
-      <w:proofErr w:type="spellStart"/>
-      <w:r>
-        <w:t>deletions</w:t>
-      </w:r>
-      <w:proofErr w:type="spellEnd"/>
-      <w:r>
-        <w:t>(-)</w:t>
-      </w:r>
-    </w:p>
-    <w:p>
-      <w:pPr>
-        <w:tabs>
-          <w:tab w:val="left" w:pos="916"/>
-          <w:tab w:val="left" w:pos="1832"/>
-          <w:tab w:val="left" w:pos="2748"/>
-          <w:tab w:val="left" w:pos="3664"/>
-          <w:tab w:val="left" w:pos="4580"/>
-          <w:tab w:val="left" w:pos="5496"/>
-          <w:tab w:val="left" w:pos="6412"/>
-          <w:tab w:val="left" w:pos="7328"/>
-          <w:tab w:val="left" w:pos="8244"/>
-          <w:tab w:val="left" w:pos="9160"/>
-          <w:tab w:val="left" w:pos="10076"/>
-          <w:tab w:val="left" w:pos="10992"/>
-          <w:tab w:val="left" w:pos="11908"/>
-          <w:tab w:val="left" w:pos="12824"/>
-          <w:tab w:val="left" w:pos="13740"/>
-          <w:tab w:val="left" w:pos="14656"/>
-        </w:tabs>
-        <w:spacing w:after="0" w:line="240" w:lineRule="auto"/>
-      </w:pPr>
-      <w:r>
-        <w:t xml:space="preserve"> </w:t>
-      </w:r>
-      <w:proofErr w:type="gramStart"/>
-      <w:r>
-        <w:t>delete</w:t>
-      </w:r>
-      <w:proofErr w:type="gramEnd"/>
-      <w:r>
-        <w:t xml:space="preserve"> mode 100644 ~$okStore.docx</w:t>
-      </w:r>
-    </w:p>
-    <w:p>
-      <w:pPr>
-        <w:tabs>
-          <w:tab w:val="left" w:pos="916"/>
-          <w:tab w:val="left" w:pos="1832"/>
-          <w:tab w:val="left" w:pos="2748"/>
-          <w:tab w:val="left" w:pos="3664"/>
-          <w:tab w:val="left" w:pos="4580"/>
-          <w:tab w:val="left" w:pos="5496"/>
-          <w:tab w:val="left" w:pos="6412"/>
-          <w:tab w:val="left" w:pos="7328"/>
-          <w:tab w:val="left" w:pos="8244"/>
-          <w:tab w:val="left" w:pos="9160"/>
-          <w:tab w:val="left" w:pos="10076"/>
-          <w:tab w:val="left" w:pos="10992"/>
-          <w:tab w:val="left" w:pos="11908"/>
-          <w:tab w:val="left" w:pos="12824"/>
-          <w:tab w:val="left" w:pos="13740"/>
-          <w:tab w:val="left" w:pos="14656"/>
-        </w:tabs>
-        <w:spacing w:after="0" w:line="240" w:lineRule="auto"/>
-      </w:pPr>
-    </w:p>
-    <w:p>
-      <w:pPr>
-        <w:tabs>
-          <w:tab w:val="left" w:pos="916"/>
-          <w:tab w:val="left" w:pos="1832"/>
-          <w:tab w:val="left" w:pos="2748"/>
-          <w:tab w:val="left" w:pos="3664"/>
-          <w:tab w:val="left" w:pos="4580"/>
-          <w:tab w:val="left" w:pos="5496"/>
-          <w:tab w:val="left" w:pos="6412"/>
-          <w:tab w:val="left" w:pos="7328"/>
-          <w:tab w:val="left" w:pos="8244"/>
-          <w:tab w:val="left" w:pos="9160"/>
-          <w:tab w:val="left" w:pos="10076"/>
-          <w:tab w:val="left" w:pos="10992"/>
-          <w:tab w:val="left" w:pos="11908"/>
-          <w:tab w:val="left" w:pos="12824"/>
-          <w:tab w:val="left" w:pos="13740"/>
-          <w:tab w:val="left" w:pos="14656"/>
-        </w:tabs>
-        <w:spacing w:after="0" w:line="240" w:lineRule="auto"/>
-      </w:pPr>
-      <w:r>
-        <w:t>Thiago Sales@DESKTOP-P5DS3A0 MINGW64 /c/</w:t>
-      </w:r>
-      <w:proofErr w:type="spellStart"/>
-      <w:r>
-        <w:t>CriandoUmFormulario</w:t>
-      </w:r>
-      <w:proofErr w:type="spellEnd"/>
-      <w:r>
-        <w:t>/</w:t>
-      </w:r>
-      <w:proofErr w:type="spellStart"/>
-      <w:r>
-        <w:t>bookStore</w:t>
-      </w:r>
-      <w:proofErr w:type="spellEnd"/>
-      <w:r>
-        <w:t xml:space="preserve"> (main)</w:t>
-      </w:r>
-    </w:p>
-    <w:p>
-      <w:pPr>
-        <w:tabs>
-          <w:tab w:val="left" w:pos="916"/>
-          <w:tab w:val="left" w:pos="1832"/>
-          <w:tab w:val="left" w:pos="2748"/>
-          <w:tab w:val="left" w:pos="3664"/>
-          <w:tab w:val="left" w:pos="4580"/>
-          <w:tab w:val="left" w:pos="5496"/>
-          <w:tab w:val="left" w:pos="6412"/>
-          <w:tab w:val="left" w:pos="7328"/>
-          <w:tab w:val="left" w:pos="8244"/>
-          <w:tab w:val="left" w:pos="9160"/>
-          <w:tab w:val="left" w:pos="10076"/>
-          <w:tab w:val="left" w:pos="10992"/>
-          <w:tab w:val="left" w:pos="11908"/>
-          <w:tab w:val="left" w:pos="12824"/>
-          <w:tab w:val="left" w:pos="13740"/>
-          <w:tab w:val="left" w:pos="14656"/>
-        </w:tabs>
-        <w:spacing w:after="0" w:line="240" w:lineRule="auto"/>
-      </w:pPr>
-      <w:r>
         <w:t xml:space="preserve">$ git push -u </w:t>
       </w:r>
       <w:proofErr w:type="spellStart"/>
@@ -1234,8 +1247,6 @@
       <w:r>
         <w:t xml:space="preserve"> main</w:t>
       </w:r>
-      <w:bookmarkStart w:id="0" w:name="_GoBack"/>
-      <w:bookmarkEnd w:id="0"/>
     </w:p>
     <w:sectPr>
       <w:pgSz w:w="11906" w:h="16838"/>

</xml_diff>